<commit_message>
New translations 05 2015春季通讯（选段）.docx(ZH-CN)
</commit_message>
<xml_diff>
--- a/zh-CN/05 2015春季通讯（选段）.docx
+++ b/zh-CN/05 2015春季通讯（选段）.docx
@@ -194,7 +194,7 @@
           <w:rFonts w:eastAsia="Hannotate SC Regular" w:hint="eastAsia"/>
           <w:sz w:val="20"/>
         </w:rPr>
-        <w:t>亲爱的朋友，</w:t>
+        <w:t>,</w:t>
       </w:r>
     </w:p>
     <w:p>
@@ -217,25 +217,7 @@
         </w:rPr>
       </w:pPr>
       <w:r>
-        <w:rPr>
-          <w:rFonts w:eastAsia="Hannotate SC Regular" w:hint="eastAsia"/>
-          <w:sz w:val="20"/>
-        </w:rPr>
-        <w:t>抱歉，我们用了将近一个月的时间，才把</w:t>
-      </w:r>
-      <w:r>
-        <w:rPr>
-          <w:rFonts w:ascii="Hannotate SC Regular" w:hAnsi="Hannotate SC Regular"/>
-          <w:sz w:val="20"/>
-        </w:rPr>
-        <w:t>2015</w:t>
-      </w:r>
-      <w:r>
-        <w:rPr>
-          <w:rFonts w:eastAsia="Hannotate SC Regular" w:hint="eastAsia"/>
-          <w:sz w:val="20"/>
-        </w:rPr>
-        <w:t>年第一个季度的工作报告呈现在您的面前。我们真是太忙了。在办公室里，我常常跟同事们说，我们是不是牵的线头太多了。每个人都忙得不亦乐乎。</w:t>
+        <w:t>,，2015年.....</w:t>
       </w:r>
     </w:p>
     <w:p>
@@ -252,7 +234,7 @@
           <w:rFonts w:eastAsia="Hannotate SC Regular" w:hint="eastAsia"/>
           <w:sz w:val="20"/>
         </w:rPr>
-        <w:t>最近几个月以来，它基金调整了工作策略，决心致力于传播。因为我们相信传播的力量，而我们最擅长的，恰恰是传播。我们制定了全新的工作计划，用我们最擅长的方式，去帮助那些需要帮助的动物。为了抢时间，我们不得不忙一些。</w:t>
+        <w:t>，，，，，，，，，，，，。</w:t>
       </w:r>
     </w:p>
     <w:p>
@@ -269,7 +251,7 @@
           <w:rFonts w:eastAsia="Hannotate SC Regular" w:hint="eastAsia"/>
           <w:sz w:val="20"/>
         </w:rPr>
-        <w:t>自从去年八月初加入它基金以来，虽然兴奋，我的心情却一直夹杂着忐忑。在这样一个民间公益组织普遍发育不良，没有什么经验可以借鉴的大环境中，它基金的策略正确吗？我会把它基金带去哪里？巨大的责任面前，我怎能不如履薄冰？</w:t>
+        <w:t>，，，，，？？？</w:t>
       </w:r>
     </w:p>
     <w:p>
@@ -286,7 +268,7 @@
           <w:rFonts w:eastAsia="Hannotate SC Regular" w:hint="eastAsia"/>
           <w:sz w:val="20"/>
         </w:rPr>
-        <w:t>自从去年八月初加入它基金以来，虽然兴奋，我的心情却一直夹杂着忐忑。在这样一个民间公益组织普遍发育不良，没有什么经验可以借鉴的大环境中，它基金的策略正确吗？我会把它基金带去哪里？巨大的责任面前，我怎能不如履薄冰？</w:t>
+        <w:t>，，，，，？？？</w:t>
       </w:r>
     </w:p>
     <w:p>
@@ -299,25 +281,7 @@
         </w:rPr>
       </w:pPr>
       <w:r>
-        <w:rPr>
-          <w:rFonts w:eastAsia="Hannotate SC Regular" w:hint="eastAsia"/>
-          <w:sz w:val="20"/>
-        </w:rPr>
-        <w:t>八个月以来，特别是今年的前三个月，它基金的同事们紧锣密鼓地做了很多事，现在看来，我们的策略似乎还算对路。这份通讯是我们</w:t>
-      </w:r>
-      <w:r>
-        <w:rPr>
-          <w:rFonts w:ascii="Hannotate SC Regular" w:hAnsi="Hannotate SC Regular"/>
-          <w:sz w:val="20"/>
-        </w:rPr>
-        <w:t>2015</w:t>
-      </w:r>
-      <w:r>
-        <w:rPr>
-          <w:rFonts w:eastAsia="Hannotate SC Regular" w:hint="eastAsia"/>
-          <w:sz w:val="20"/>
-        </w:rPr>
-        <w:t>年的第一份工作报告。希望您能通过它，了解我们这样一个充满激情的、独特的动物保护公益基金会。</w:t>
+        <w:t>dddd</w:t>
       </w:r>
     </w:p>
     <w:p>
@@ -334,7 +298,7 @@
           <w:rFonts w:eastAsia="Hannotate SC Regular" w:hint="eastAsia"/>
           <w:sz w:val="20"/>
         </w:rPr>
-        <w:t>一个公益组织的健康成长，离不开一个良好的工作策略，离不开一个执行力超强的团队，也离不开它最坚定的支持者们。它基金当然也不例外。模仿习总的口气，我要给我的同事和它基金的支持者们点赞。</w:t>
+        <w:t>ddd</w:t>
       </w:r>
       <w:r>
         <w:rPr>

</xml_diff>